<commit_message>
add new content 08/14 21:43
</commit_message>
<xml_diff>
--- a/c++.net总结.docx
+++ b/c++.net总结.docx
@@ -251,56 +251,34 @@
       </w:r>
       <w:r>
         <w:tab/>
-        <w:t>Directory::</w:t>
-      </w:r>
-      <w:proofErr w:type="gramStart"/>
-      <w:r>
-        <w:t>GetCurrentDirectory(</w:t>
-      </w:r>
-      <w:proofErr w:type="gramEnd"/>
-      <w:r>
-        <w:t>));</w:t>
-      </w:r>
-    </w:p>
-    <w:p>
-      <w:r>
-        <w:tab/>
-      </w:r>
-      <w:r>
-        <w:tab/>
-      </w:r>
-      <w:r>
-        <w:tab/>
-      </w:r>
-      <w:proofErr w:type="gramStart"/>
-      <w:r>
-        <w:t>if</w:t>
-      </w:r>
-      <w:proofErr w:type="gramEnd"/>
-      <w:r>
-        <w:t xml:space="preserve"> (!Directory::Exists(dir)) {</w:t>
-      </w:r>
-    </w:p>
-    <w:p>
-      <w:r>
-        <w:tab/>
-      </w:r>
-      <w:r>
-        <w:tab/>
-      </w:r>
-      <w:r>
-        <w:tab/>
-      </w:r>
-      <w:r>
-        <w:tab/>
-      </w:r>
-      <w:proofErr w:type="gramStart"/>
-      <w:r>
-        <w:t>continue</w:t>
-      </w:r>
-      <w:proofErr w:type="gramEnd"/>
-      <w:r>
-        <w:t>;</w:t>
+        <w:t>Directory::GetCurrentDirectory());</w:t>
+      </w:r>
+    </w:p>
+    <w:p>
+      <w:r>
+        <w:tab/>
+      </w:r>
+      <w:r>
+        <w:tab/>
+      </w:r>
+      <w:r>
+        <w:tab/>
+        <w:t>if (!Directory::Exists(dir)) {</w:t>
+      </w:r>
+    </w:p>
+    <w:p>
+      <w:r>
+        <w:tab/>
+      </w:r>
+      <w:r>
+        <w:tab/>
+      </w:r>
+      <w:r>
+        <w:tab/>
+      </w:r>
+      <w:r>
+        <w:tab/>
+        <w:t>continue;</w:t>
       </w:r>
     </w:p>
     <w:p>
@@ -324,15 +302,7 @@
       </w:r>
       <w:r>
         <w:tab/>
-        <w:t>cbo_bing-&gt;Items-&gt;</w:t>
-      </w:r>
-      <w:proofErr w:type="gramStart"/>
-      <w:r>
-        <w:t>Add(</w:t>
-      </w:r>
-      <w:proofErr w:type="gramEnd"/>
-      <w:r>
-        <w:t>dir);</w:t>
+        <w:t>cbo_bing-&gt;Items-&gt;Add(dir);</w:t>
       </w:r>
     </w:p>
     <w:p/>
@@ -384,39 +354,108 @@
         <w:rPr>
           <w:rFonts w:hint="eastAsia"/>
         </w:rPr>
-        <w:t>&lt;?</w:t>
-      </w:r>
-      <w:proofErr w:type="gramStart"/>
+        <w:t>&lt;?xml version="1.0" encoding="gb2312"?&gt;</w:t>
+      </w:r>
+    </w:p>
+    <w:p>
+      <w:r>
+        <w:t>&lt;root&gt;</w:t>
+      </w:r>
+    </w:p>
+    <w:p>
+      <w:r>
+        <w:t xml:space="preserve">  &lt;b&gt;&lt;bb&gt;&lt;a1&gt; a &lt;/a1&gt;&lt;/bb&gt;&lt;/b&gt;</w:t>
+      </w:r>
+    </w:p>
+    <w:p/>
+    <w:p>
+      <w:r>
+        <w:t xml:space="preserve">  &lt;b&gt;&lt;bb&gt;&lt;a2&gt;a22&lt;/a2&gt;&lt;/bb&gt;&lt;/b&gt;</w:t>
+      </w:r>
+    </w:p>
+    <w:p>
+      <w:r>
+        <w:t>&lt;/root&gt;</w:t>
+      </w:r>
+    </w:p>
+    <w:p>
+      <w:r>
+        <w:rPr>
+          <w:rFonts w:hint="eastAsia"/>
+        </w:rPr>
+        <w:t>则</w:t>
+      </w:r>
+      <w:r>
+        <w:rPr>
+          <w:rFonts w:hint="eastAsia"/>
+        </w:rPr>
+        <w:t xml:space="preserve"> ds1-&gt;Tables</w:t>
+      </w:r>
+      <w:r>
+        <w:rPr>
+          <w:rFonts w:hint="eastAsia"/>
+        </w:rPr>
+        <w:t>有两个即</w:t>
+      </w:r>
+      <w:r>
+        <w:rPr>
+          <w:rFonts w:hint="eastAsia"/>
+        </w:rPr>
+        <w:t xml:space="preserve"> b</w:t>
+      </w:r>
+      <w:r>
+        <w:rPr>
+          <w:rFonts w:hint="eastAsia"/>
+        </w:rPr>
+        <w:t>和</w:t>
+      </w:r>
+      <w:r>
+        <w:rPr>
+          <w:rFonts w:hint="eastAsia"/>
+        </w:rPr>
+        <w:t xml:space="preserve">bb </w:t>
+      </w:r>
+      <w:r>
+        <w:rPr>
+          <w:rFonts w:hint="eastAsia"/>
+        </w:rPr>
+        <w:t>。</w:t>
+      </w:r>
+      <w:r>
+        <w:rPr>
+          <w:rFonts w:hint="eastAsia"/>
+        </w:rPr>
+        <w:t xml:space="preserve"> </w:t>
+      </w:r>
+      <w:r>
+        <w:rPr>
+          <w:rFonts w:hint="eastAsia"/>
+        </w:rPr>
+        <w:t>如果</w:t>
+      </w:r>
+    </w:p>
+    <w:p>
       <w:r>
         <w:rPr>
           <w:rFonts w:hint="eastAsia"/>
         </w:rPr>
         <w:t>xml</w:t>
       </w:r>
-      <w:proofErr w:type="gramEnd"/>
-      <w:r>
-        <w:rPr>
-          <w:rFonts w:hint="eastAsia"/>
-        </w:rPr>
-        <w:t xml:space="preserve"> version="1.0" encoding="gb2312"?&gt;</w:t>
-      </w:r>
-    </w:p>
-    <w:p>
-      <w:r>
-        <w:t>&lt;</w:t>
-      </w:r>
-      <w:proofErr w:type="gramStart"/>
-      <w:r>
-        <w:t>root</w:t>
-      </w:r>
-      <w:proofErr w:type="gramEnd"/>
-      <w:r>
-        <w:t>&gt;</w:t>
-      </w:r>
-    </w:p>
-    <w:p>
-      <w:r>
-        <w:t xml:space="preserve">  &lt;b&gt;&lt;bb&gt;&lt;a1&gt; a &lt;/a1&gt;&lt;/bb&gt;&lt;/b&gt;</w:t>
+      <w:r>
+        <w:rPr>
+          <w:rFonts w:hint="eastAsia"/>
+        </w:rPr>
+        <w:t>内容是：</w:t>
+      </w:r>
+    </w:p>
+    <w:p>
+      <w:r>
+        <w:t>&lt;root&gt;</w:t>
+      </w:r>
+    </w:p>
+    <w:p>
+      <w:r>
+        <w:t xml:space="preserve">  &lt;b&gt;&lt;bb1&gt;&lt;a1&gt; a &lt;/a1&gt;&lt;/bb1&gt;&lt;/b&gt;</w:t>
       </w:r>
     </w:p>
     <w:p/>
@@ -447,25 +486,37 @@
         <w:rPr>
           <w:rFonts w:hint="eastAsia"/>
         </w:rPr>
-        <w:t>有两个即</w:t>
-      </w:r>
-      <w:r>
-        <w:rPr>
-          <w:rFonts w:hint="eastAsia"/>
-        </w:rPr>
-        <w:t xml:space="preserve"> b</w:t>
-      </w:r>
-      <w:r>
-        <w:rPr>
-          <w:rFonts w:hint="eastAsia"/>
-        </w:rPr>
-        <w:t>和</w:t>
-      </w:r>
-      <w:r>
-        <w:rPr>
-          <w:rFonts w:hint="eastAsia"/>
-        </w:rPr>
-        <w:t xml:space="preserve">bb </w:t>
+        <w:t>有三个即</w:t>
+      </w:r>
+      <w:r>
+        <w:rPr>
+          <w:rFonts w:hint="eastAsia"/>
+        </w:rPr>
+        <w:t>b</w:t>
+      </w:r>
+      <w:r>
+        <w:rPr>
+          <w:rFonts w:hint="eastAsia"/>
+        </w:rPr>
+        <w:t>，</w:t>
+      </w:r>
+      <w:r>
+        <w:rPr>
+          <w:rFonts w:hint="eastAsia"/>
+        </w:rPr>
+        <w:t>bb</w:t>
+      </w:r>
+      <w:r>
+        <w:rPr>
+          <w:rFonts w:hint="eastAsia"/>
+        </w:rPr>
+        <w:t>，</w:t>
+      </w:r>
+      <w:r>
+        <w:rPr>
+          <w:rFonts w:hint="eastAsia"/>
+        </w:rPr>
+        <w:t>bb1</w:t>
       </w:r>
       <w:r>
         <w:rPr>
@@ -473,20 +524,14 @@
         </w:rPr>
         <w:t>。</w:t>
       </w:r>
-      <w:r>
-        <w:rPr>
-          <w:rFonts w:hint="eastAsia"/>
-        </w:rPr>
-        <w:t xml:space="preserve"> </w:t>
-      </w:r>
+    </w:p>
+    <w:p>
       <w:r>
         <w:rPr>
           <w:rFonts w:hint="eastAsia"/>
         </w:rPr>
         <w:t>如果</w:t>
       </w:r>
-    </w:p>
-    <w:p>
       <w:r>
         <w:rPr>
           <w:rFonts w:hint="eastAsia"/>
@@ -502,120 +547,7 @@
     </w:p>
     <w:p>
       <w:r>
-        <w:t>&lt;</w:t>
-      </w:r>
-      <w:proofErr w:type="gramStart"/>
-      <w:r>
-        <w:t>root</w:t>
-      </w:r>
-      <w:proofErr w:type="gramEnd"/>
-      <w:r>
-        <w:t>&gt;</w:t>
-      </w:r>
-    </w:p>
-    <w:p>
-      <w:r>
-        <w:t xml:space="preserve">  &lt;b&gt;&lt;bb1&gt;&lt;a1&gt; a &lt;/a1&gt;&lt;/bb1&gt;&lt;/b&gt;</w:t>
-      </w:r>
-    </w:p>
-    <w:p/>
-    <w:p>
-      <w:r>
-        <w:t xml:space="preserve">  &lt;b&gt;&lt;bb&gt;&lt;a2&gt;a22&lt;/a2&gt;&lt;/bb&gt;&lt;/b&gt;</w:t>
-      </w:r>
-    </w:p>
-    <w:p>
-      <w:r>
-        <w:t>&lt;/root&gt;</w:t>
-      </w:r>
-    </w:p>
-    <w:p>
-      <w:r>
-        <w:rPr>
-          <w:rFonts w:hint="eastAsia"/>
-        </w:rPr>
-        <w:t>则</w:t>
-      </w:r>
-      <w:r>
-        <w:rPr>
-          <w:rFonts w:hint="eastAsia"/>
-        </w:rPr>
-        <w:t xml:space="preserve"> ds1-&gt;Tables</w:t>
-      </w:r>
-      <w:r>
-        <w:rPr>
-          <w:rFonts w:hint="eastAsia"/>
-        </w:rPr>
-        <w:t>有三个即</w:t>
-      </w:r>
-      <w:r>
-        <w:rPr>
-          <w:rFonts w:hint="eastAsia"/>
-        </w:rPr>
-        <w:t>b</w:t>
-      </w:r>
-      <w:r>
-        <w:rPr>
-          <w:rFonts w:hint="eastAsia"/>
-        </w:rPr>
-        <w:t>，</w:t>
-      </w:r>
-      <w:r>
-        <w:rPr>
-          <w:rFonts w:hint="eastAsia"/>
-        </w:rPr>
-        <w:t>bb</w:t>
-      </w:r>
-      <w:r>
-        <w:rPr>
-          <w:rFonts w:hint="eastAsia"/>
-        </w:rPr>
-        <w:t>，</w:t>
-      </w:r>
-      <w:r>
-        <w:rPr>
-          <w:rFonts w:hint="eastAsia"/>
-        </w:rPr>
-        <w:t>bb1</w:t>
-      </w:r>
-      <w:r>
-        <w:rPr>
-          <w:rFonts w:hint="eastAsia"/>
-        </w:rPr>
-        <w:t>。</w:t>
-      </w:r>
-    </w:p>
-    <w:p>
-      <w:r>
-        <w:rPr>
-          <w:rFonts w:hint="eastAsia"/>
-        </w:rPr>
-        <w:t>如果</w:t>
-      </w:r>
-      <w:r>
-        <w:rPr>
-          <w:rFonts w:hint="eastAsia"/>
-        </w:rPr>
-        <w:t>xml</w:t>
-      </w:r>
-      <w:r>
-        <w:rPr>
-          <w:rFonts w:hint="eastAsia"/>
-        </w:rPr>
-        <w:t>内容是：</w:t>
-      </w:r>
-    </w:p>
-    <w:p>
-      <w:r>
-        <w:t>&lt;</w:t>
-      </w:r>
-      <w:proofErr w:type="gramStart"/>
-      <w:r>
-        <w:t>root</w:t>
-      </w:r>
-      <w:proofErr w:type="gramEnd"/>
-      <w:r>
-        <w:t>&gt;</w:t>
+        <w:t>&lt;root&gt;</w:t>
       </w:r>
     </w:p>
     <w:p>
@@ -786,26 +718,13 @@
       </w:r>
     </w:p>
     <w:p>
-      <w:proofErr w:type="gramStart"/>
-      <w:r>
-        <w:t>&lt;?xml</w:t>
-      </w:r>
-      <w:proofErr w:type="gramEnd"/>
-      <w:r>
-        <w:t xml:space="preserve"> version="1.0" encoding="gb2312"?&gt;</w:t>
-      </w:r>
-    </w:p>
-    <w:p>
-      <w:r>
-        <w:t>&lt;</w:t>
-      </w:r>
-      <w:proofErr w:type="gramStart"/>
-      <w:r>
-        <w:t>root</w:t>
-      </w:r>
-      <w:proofErr w:type="gramEnd"/>
-      <w:r>
-        <w:t>&gt;</w:t>
+      <w:r>
+        <w:t>&lt;?xml version="1.0" encoding="gb2312"?&gt;</w:t>
+      </w:r>
+    </w:p>
+    <w:p>
+      <w:r>
+        <w:t>&lt;root&gt;</w:t>
       </w:r>
     </w:p>
     <w:p>
@@ -845,28 +764,15 @@
       </w:r>
     </w:p>
     <w:p>
-      <w:proofErr w:type="gramStart"/>
-      <w:r>
-        <w:t>mFlash</w:t>
-      </w:r>
-      <w:proofErr w:type="gramEnd"/>
-      <w:r>
-        <w:t>-&gt;loadBin(fileName);</w:t>
+      <w:r>
+        <w:t>mFlash-&gt;loadBin(fileName);</w:t>
       </w:r>
     </w:p>
     <w:p/>
     <w:p>
       <w:r>
         <w:tab/>
-        <w:t>String^ dir=String:</w:t>
-      </w:r>
-      <w:proofErr w:type="gramStart"/>
-      <w:r>
-        <w:t>:Format</w:t>
-      </w:r>
-      <w:proofErr w:type="gramEnd"/>
-      <w:r>
-        <w:t>("{0}\\config\\aaa.xml",Directory::GetCurrentDirectory());</w:t>
+        <w:t>String^ dir=String::Format("{0}\\config\\aaa.xml",Directory::GetCurrentDirectory());</w:t>
       </w:r>
     </w:p>
     <w:p>
@@ -878,28 +784,13 @@
     <w:p>
       <w:r>
         <w:tab/>
-        <w:t>ds1-&gt;</w:t>
-      </w:r>
-      <w:proofErr w:type="gramStart"/>
-      <w:r>
-        <w:t>ReadXml(</w:t>
-      </w:r>
-      <w:proofErr w:type="gramEnd"/>
-      <w:r>
-        <w:t>dir);</w:t>
-      </w:r>
-    </w:p>
-    <w:p>
-      <w:r>
-        <w:tab/>
-      </w:r>
-      <w:proofErr w:type="gramStart"/>
-      <w:r>
-        <w:t>for</w:t>
-      </w:r>
-      <w:proofErr w:type="gramEnd"/>
-      <w:r>
-        <w:t xml:space="preserve"> each(DataTable^ dt in ds1-&gt;Tables)</w:t>
+        <w:t>ds1-&gt;ReadXml(dir);</w:t>
+      </w:r>
+    </w:p>
+    <w:p>
+      <w:r>
+        <w:tab/>
+        <w:t>for each(DataTable^ dt in ds1-&gt;Tables)</w:t>
       </w:r>
     </w:p>
     <w:p>
@@ -914,14 +805,7 @@
       </w:r>
       <w:r>
         <w:tab/>
-      </w:r>
-      <w:proofErr w:type="gramStart"/>
-      <w:r>
-        <w:t>if(</w:t>
-      </w:r>
-      <w:proofErr w:type="gramEnd"/>
-      <w:r>
-        <w:t>dt-&gt;TableName!="b")</w:t>
+        <w:t>if(dt-&gt;TableName!="b")</w:t>
       </w:r>
     </w:p>
     <w:p>
@@ -942,14 +826,7 @@
       </w:r>
       <w:r>
         <w:tab/>
-      </w:r>
-      <w:proofErr w:type="gramStart"/>
-      <w:r>
-        <w:t>continue</w:t>
-      </w:r>
-      <w:proofErr w:type="gramEnd"/>
-      <w:r>
-        <w:t>;</w:t>
+        <w:t>continue;</w:t>
       </w:r>
     </w:p>
     <w:p>
@@ -967,14 +844,7 @@
       </w:r>
       <w:r>
         <w:tab/>
-      </w:r>
-      <w:proofErr w:type="gramStart"/>
-      <w:r>
-        <w:t>for</w:t>
-      </w:r>
-      <w:proofErr w:type="gramEnd"/>
-      <w:r>
-        <w:t xml:space="preserve"> each(DataRow^ dr in dt-&gt;Rows)</w:t>
+        <w:t>for each(DataRow^ dr in dt-&gt;Rows)</w:t>
       </w:r>
     </w:p>
     <w:p>
@@ -998,15 +868,7 @@
       </w:r>
       <w:r>
         <w:tab/>
-        <w:t>cbo_bing-&gt;Items-&gt;</w:t>
-      </w:r>
-      <w:proofErr w:type="gramStart"/>
-      <w:r>
-        <w:t>Add(</w:t>
-      </w:r>
-      <w:proofErr w:type="gramEnd"/>
-      <w:r>
-        <w:t>dr["bb"]);</w:t>
+        <w:t>cbo_bing-&gt;Items-&gt;Add(dr["bb"]);</w:t>
       </w:r>
     </w:p>
     <w:p>
@@ -1079,46 +941,25 @@
     <w:p>
       <w:r>
         <w:tab/>
-      </w:r>
-      <w:proofErr w:type="gramStart"/>
-      <w:r>
-        <w:t>public</w:t>
-      </w:r>
-      <w:proofErr w:type="gramEnd"/>
-      <w:r>
-        <w:t xml:space="preserve"> enum class Partition {</w:t>
-      </w:r>
-    </w:p>
-    <w:p>
-      <w:r>
-        <w:tab/>
-      </w:r>
-      <w:r>
-        <w:tab/>
-      </w:r>
-      <w:proofErr w:type="gramStart"/>
-      <w:r>
-        <w:t>boot</w:t>
-      </w:r>
-      <w:proofErr w:type="gramEnd"/>
-      <w:r>
-        <w:t>,</w:t>
-      </w:r>
-    </w:p>
-    <w:p>
-      <w:r>
-        <w:tab/>
-      </w:r>
-      <w:r>
-        <w:tab/>
-      </w:r>
-      <w:proofErr w:type="gramStart"/>
-      <w:r>
-        <w:t>dsp</w:t>
-      </w:r>
-      <w:proofErr w:type="gramEnd"/>
-      <w:r>
-        <w:t>,</w:t>
+        <w:t>public enum class Partition {</w:t>
+      </w:r>
+    </w:p>
+    <w:p>
+      <w:r>
+        <w:tab/>
+      </w:r>
+      <w:r>
+        <w:tab/>
+        <w:t>boot,</w:t>
+      </w:r>
+    </w:p>
+    <w:p>
+      <w:r>
+        <w:tab/>
+      </w:r>
+      <w:r>
+        <w:tab/>
+        <w:t>dsp,</w:t>
       </w:r>
     </w:p>
     <w:p>
@@ -1128,28 +969,17 @@
       </w:r>
       <w:r>
         <w:tab/>
-      </w:r>
-      <w:proofErr w:type="gramStart"/>
-      <w:r>
-        <w:t>app</w:t>
-      </w:r>
-      <w:proofErr w:type="gramEnd"/>
-      <w:r>
-        <w:t>,</w:t>
-      </w:r>
-    </w:p>
-    <w:p>
-      <w:r>
-        <w:tab/>
-      </w:r>
-      <w:r>
-        <w:tab/>
-      </w:r>
-      <w:proofErr w:type="gramStart"/>
-      <w:r>
+        <w:t>app,</w:t>
+      </w:r>
+    </w:p>
+    <w:p>
+      <w:r>
+        <w:tab/>
+      </w:r>
+      <w:r>
+        <w:tab/>
         <w:t>fs</w:t>
       </w:r>
-      <w:proofErr w:type="gramEnd"/>
     </w:p>
     <w:p>
       <w:r>
@@ -1164,13 +994,8 @@
     </w:p>
     <w:p/>
     <w:p>
-      <w:proofErr w:type="gramStart"/>
-      <w:r>
-        <w:t>using</w:t>
-      </w:r>
-      <w:proofErr w:type="gramEnd"/>
-      <w:r>
-        <w:t xml:space="preserve"> namespace secApp;</w:t>
+      <w:r>
+        <w:t>using namespace secApp;</w:t>
       </w:r>
     </w:p>
     <w:p>
@@ -1203,15 +1028,7 @@
     </w:p>
     <w:p>
       <w:r>
-        <w:t>comboBox1-&gt;DataSource = Enum::</w:t>
-      </w:r>
-      <w:proofErr w:type="gramStart"/>
-      <w:r>
-        <w:t>GetValues(</w:t>
-      </w:r>
-      <w:proofErr w:type="gramEnd"/>
-      <w:r>
-        <w:t>Partition::typeid);</w:t>
+        <w:t>comboBox1-&gt;DataSource = Enum::GetValues(Partition::typeid);</w:t>
       </w:r>
     </w:p>
     <w:p>
@@ -1304,15 +1121,7 @@
     </w:p>
     <w:p>
       <w:r>
-        <w:t>L "</w:t>
-      </w:r>
-      <w:proofErr w:type="gramStart"/>
-      <w:r>
-        <w:t>www.microsoft.com "</w:t>
-      </w:r>
-      <w:proofErr w:type="gramEnd"/>
-      <w:r>
-        <w:t xml:space="preserve"> </w:t>
+        <w:t xml:space="preserve">L "www.microsoft.com " </w:t>
       </w:r>
     </w:p>
     <w:p>
@@ -1873,28 +1682,12 @@
     </w:p>
     <w:p>
       <w:r>
-        <w:t xml:space="preserve">  </w:t>
-      </w:r>
-      <w:proofErr w:type="gramStart"/>
-      <w:r>
-        <w:t>strlen(</w:t>
-      </w:r>
-      <w:proofErr w:type="gramEnd"/>
-      <w:r>
-        <w:t xml:space="preserve">"asd") = 3;  </w:t>
-      </w:r>
-    </w:p>
-    <w:p>
-      <w:r>
-        <w:t xml:space="preserve">  </w:t>
-      </w:r>
-      <w:proofErr w:type="gramStart"/>
-      <w:r>
-        <w:t>strlen(</w:t>
-      </w:r>
-      <w:proofErr w:type="gramEnd"/>
-      <w:r>
-        <w:t xml:space="preserve">L"asd") =6;  </w:t>
+        <w:t xml:space="preserve">  strlen("asd") = 3;  </w:t>
+      </w:r>
+    </w:p>
+    <w:p>
+      <w:r>
+        <w:t xml:space="preserve">  strlen(L"asd") =6;  </w:t>
       </w:r>
     </w:p>
     <w:p>
@@ -2144,55 +1937,63 @@
     </w:p>
     <w:p>
       <w:r>
-        <w:t xml:space="preserve">  TCHAR </w:t>
-      </w:r>
-      <w:proofErr w:type="gramStart"/>
-      <w:r>
-        <w:t>szStr1[</w:t>
-      </w:r>
-      <w:proofErr w:type="gramEnd"/>
-      <w:r>
-        <w:t xml:space="preserve">] = TEXT("str1");  </w:t>
-      </w:r>
-    </w:p>
-    <w:p>
-      <w:r>
+        <w:t xml:space="preserve">  TCHAR szStr1[] = TEXT("str1");  </w:t>
+      </w:r>
+    </w:p>
+    <w:p>
+      <w:r>
+        <w:t xml:space="preserve">  char szStr2[] = "str2";  </w:t>
+      </w:r>
+    </w:p>
+    <w:p>
+      <w:r>
+        <w:t xml:space="preserve">  WCHAR szStr3[] = L("str3");  </w:t>
+      </w:r>
+    </w:p>
+    <w:p>
+      <w:r>
+        <w:rPr>
+          <w:rFonts w:hint="eastAsia"/>
+        </w:rPr>
         <w:t xml:space="preserve">  </w:t>
       </w:r>
-      <w:proofErr w:type="gramStart"/>
-      <w:r>
-        <w:t>char</w:t>
-      </w:r>
-      <w:proofErr w:type="gramEnd"/>
-      <w:r>
-        <w:t xml:space="preserve"> szStr2[] = "str2";  </w:t>
-      </w:r>
-    </w:p>
-    <w:p>
-      <w:r>
-        <w:t xml:space="preserve">  WCHAR </w:t>
-      </w:r>
-      <w:proofErr w:type="gramStart"/>
-      <w:r>
-        <w:t>szStr3[</w:t>
-      </w:r>
-      <w:proofErr w:type="gramEnd"/>
-      <w:r>
-        <w:t xml:space="preserve">] = L("str3");  </w:t>
-      </w:r>
-    </w:p>
-    <w:p>
+      <w:r>
+        <w:rPr>
+          <w:rFonts w:hint="eastAsia"/>
+        </w:rPr>
+        <w:t>那么第一句话在定义了</w:t>
+      </w:r>
+      <w:r>
+        <w:rPr>
+          <w:rFonts w:hint="eastAsia"/>
+        </w:rPr>
+        <w:t>UNICODE</w:t>
+      </w:r>
+      <w:r>
+        <w:rPr>
+          <w:rFonts w:hint="eastAsia"/>
+        </w:rPr>
+        <w:t>时会解释为第三句话，没有定义时就等于第二句话。</w:t>
+      </w:r>
       <w:r>
         <w:rPr>
           <w:rFonts w:hint="eastAsia"/>
         </w:rPr>
         <w:t xml:space="preserve">  </w:t>
       </w:r>
-      <w:r>
-        <w:rPr>
-          <w:rFonts w:hint="eastAsia"/>
-        </w:rPr>
-        <w:t>那么第一句话在定义了</w:t>
+    </w:p>
+    <w:p>
+      <w:r>
+        <w:rPr>
+          <w:rFonts w:hint="eastAsia"/>
+        </w:rPr>
+        <w:t xml:space="preserve"> </w:t>
+      </w:r>
+      <w:r>
+        <w:rPr>
+          <w:rFonts w:hint="eastAsia"/>
+        </w:rPr>
+        <w:t>但二句话无论是否定义了</w:t>
       </w:r>
       <w:r>
         <w:rPr>
@@ -2204,27 +2005,63 @@
         <w:rPr>
           <w:rFonts w:hint="eastAsia"/>
         </w:rPr>
-        <w:t>时会解释为第三句话，没有定义时就等于第二句话。</w:t>
-      </w:r>
-      <w:r>
-        <w:rPr>
-          <w:rFonts w:hint="eastAsia"/>
-        </w:rPr>
-        <w:t xml:space="preserve">  </w:t>
-      </w:r>
-    </w:p>
-    <w:p>
+        <w:t>都是生成一个</w:t>
+      </w:r>
+      <w:r>
+        <w:rPr>
+          <w:rFonts w:hint="eastAsia"/>
+        </w:rPr>
+        <w:t>ANSI</w:t>
+      </w:r>
+      <w:r>
+        <w:rPr>
+          <w:rFonts w:hint="eastAsia"/>
+        </w:rPr>
+        <w:t>字符串，而第三句话总是生成</w:t>
+      </w:r>
+      <w:r>
+        <w:rPr>
+          <w:rFonts w:hint="eastAsia"/>
+        </w:rPr>
+        <w:t>UNICODE</w:t>
+      </w:r>
+      <w:r>
+        <w:rPr>
+          <w:rFonts w:hint="eastAsia"/>
+        </w:rPr>
+        <w:t>字符串。</w:t>
+      </w:r>
       <w:r>
         <w:rPr>
           <w:rFonts w:hint="eastAsia"/>
         </w:rPr>
         <w:t xml:space="preserve"> </w:t>
       </w:r>
-      <w:r>
-        <w:rPr>
-          <w:rFonts w:hint="eastAsia"/>
-        </w:rPr>
-        <w:t>但二句话无论是否定义了</w:t>
+    </w:p>
+    <w:p>
+      <w:r>
+        <w:rPr>
+          <w:rFonts w:hint="eastAsia"/>
+        </w:rPr>
+        <w:t xml:space="preserve"> </w:t>
+      </w:r>
+      <w:r>
+        <w:rPr>
+          <w:rFonts w:hint="eastAsia"/>
+        </w:rPr>
+        <w:t>为了程序的可移植性，建议都用第一种表示方法。但在某些情况下，某个字符必须为</w:t>
+      </w:r>
+      <w:r>
+        <w:rPr>
+          <w:rFonts w:hint="eastAsia"/>
+        </w:rPr>
+        <w:t>ANSI</w:t>
+      </w:r>
+      <w:r>
+        <w:rPr>
+          <w:rFonts w:hint="eastAsia"/>
+        </w:rPr>
+        <w:t>或</w:t>
       </w:r>
       <w:r>
         <w:rPr>
@@ -2236,19 +2073,47 @@
         <w:rPr>
           <w:rFonts w:hint="eastAsia"/>
         </w:rPr>
-        <w:t>都是生成一个</w:t>
-      </w:r>
-      <w:r>
-        <w:rPr>
-          <w:rFonts w:hint="eastAsia"/>
-        </w:rPr>
-        <w:t>ANSI</w:t>
-      </w:r>
-      <w:r>
-        <w:rPr>
-          <w:rFonts w:hint="eastAsia"/>
-        </w:rPr>
-        <w:t>字符串，而第三句话总是生成</w:t>
+        <w:t>，那就用后两种方法。</w:t>
+      </w:r>
+    </w:p>
+    <w:p>
+      <w:r>
+        <w:rPr>
+          <w:rFonts w:hint="eastAsia"/>
+        </w:rPr>
+        <w:t>别人的总结</w:t>
+      </w:r>
+      <w:r>
+        <w:rPr>
+          <w:rFonts w:hint="eastAsia"/>
+        </w:rPr>
+        <w:t>2</w:t>
+      </w:r>
+      <w:r>
+        <w:rPr>
+          <w:rFonts w:hint="eastAsia"/>
+        </w:rPr>
+        <w:t>：</w:t>
+      </w:r>
+    </w:p>
+    <w:p>
+      <w:r>
+        <w:rPr>
+          <w:rFonts w:hint="eastAsia"/>
+        </w:rPr>
+        <w:t>你要确定你需要的字符串是宽字符还是窄字符。</w:t>
+      </w:r>
+      <w:r>
+        <w:rPr>
+          <w:rFonts w:hint="eastAsia"/>
+        </w:rPr>
+        <w:t>_T("")</w:t>
+      </w:r>
+      <w:r>
+        <w:rPr>
+          <w:rFonts w:hint="eastAsia"/>
+        </w:rPr>
+        <w:t>是说如果你定义了</w:t>
       </w:r>
       <w:r>
         <w:rPr>
@@ -2260,60 +2125,108 @@
         <w:rPr>
           <w:rFonts w:hint="eastAsia"/>
         </w:rPr>
-        <w:t>字符串。</w:t>
-      </w:r>
-      <w:r>
-        <w:rPr>
-          <w:rFonts w:hint="eastAsia"/>
-        </w:rPr>
-        <w:t xml:space="preserve"> </w:t>
-      </w:r>
-    </w:p>
-    <w:p>
-      <w:r>
-        <w:rPr>
-          <w:rFonts w:hint="eastAsia"/>
-        </w:rPr>
-        <w:t xml:space="preserve"> </w:t>
-      </w:r>
-      <w:r>
-        <w:rPr>
-          <w:rFonts w:hint="eastAsia"/>
-        </w:rPr>
-        <w:t>为了程序的可移植性，建议都用第一种表示方法。但在某些情况下，某个字符必须为</w:t>
-      </w:r>
-      <w:r>
-        <w:rPr>
-          <w:rFonts w:hint="eastAsia"/>
-        </w:rPr>
-        <w:t>ANSI</w:t>
-      </w:r>
-      <w:r>
-        <w:rPr>
-          <w:rFonts w:hint="eastAsia"/>
-        </w:rPr>
-        <w:t>或</w:t>
-      </w:r>
-      <w:r>
-        <w:rPr>
-          <w:rFonts w:hint="eastAsia"/>
-        </w:rPr>
-        <w:t>UNICODE</w:t>
-      </w:r>
-      <w:r>
-        <w:rPr>
-          <w:rFonts w:hint="eastAsia"/>
-        </w:rPr>
-        <w:t>，那就用后两种方法。</w:t>
-      </w:r>
-    </w:p>
-    <w:p>
-      <w:r>
-        <w:rPr>
-          <w:rFonts w:hint="eastAsia"/>
-        </w:rPr>
-        <w:t>别人的总结</w:t>
-      </w:r>
+        <w:t>那么就是</w:t>
+      </w:r>
+      <w:r>
+        <w:rPr>
+          <w:rFonts w:hint="eastAsia"/>
+        </w:rPr>
+        <w:t>L"",</w:t>
+      </w:r>
+      <w:r>
+        <w:rPr>
+          <w:rFonts w:hint="eastAsia"/>
+        </w:rPr>
+        <w:t>没有定义就是</w:t>
+      </w:r>
+      <w:r>
+        <w:rPr>
+          <w:rFonts w:hint="eastAsia"/>
+        </w:rPr>
+        <w:t>"";</w:t>
+      </w:r>
+      <w:r>
+        <w:rPr>
+          <w:rFonts w:hint="eastAsia"/>
+        </w:rPr>
+        <w:t>以下情况用</w:t>
+      </w:r>
+      <w:r>
+        <w:rPr>
+          <w:rFonts w:hint="eastAsia"/>
+        </w:rPr>
+        <w:t>_T</w:t>
+      </w:r>
+      <w:r>
+        <w:rPr>
+          <w:rFonts w:hint="eastAsia"/>
+        </w:rPr>
+        <w:t>（）比较好，其他情况最好别用：</w:t>
+      </w:r>
+    </w:p>
+    <w:p>
+      <w:r>
+        <w:rPr>
+          <w:rFonts w:hint="eastAsia"/>
+        </w:rPr>
+        <w:t>1</w:t>
+      </w:r>
+      <w:r>
+        <w:rPr>
+          <w:rFonts w:hint="eastAsia"/>
+        </w:rPr>
+        <w:t>，用</w:t>
+      </w:r>
+      <w:r>
+        <w:rPr>
+          <w:rFonts w:hint="eastAsia"/>
+        </w:rPr>
+        <w:t>THCAR</w:t>
+      </w:r>
+      <w:r>
+        <w:rPr>
+          <w:rFonts w:hint="eastAsia"/>
+        </w:rPr>
+        <w:t>，</w:t>
+      </w:r>
+      <w:r>
+        <w:rPr>
+          <w:rFonts w:hint="eastAsia"/>
+        </w:rPr>
+        <w:t>LPTSTR</w:t>
+      </w:r>
+      <w:r>
+        <w:rPr>
+          <w:rFonts w:hint="eastAsia"/>
+        </w:rPr>
+        <w:t>，</w:t>
+      </w:r>
+      <w:r>
+        <w:rPr>
+          <w:rFonts w:hint="eastAsia"/>
+        </w:rPr>
+        <w:t>LPCTSTR</w:t>
+      </w:r>
+      <w:r>
+        <w:rPr>
+          <w:rFonts w:hint="eastAsia"/>
+        </w:rPr>
+        <w:t>等</w:t>
+      </w:r>
+      <w:r>
+        <w:rPr>
+          <w:rFonts w:hint="eastAsia"/>
+        </w:rPr>
+        <w:t>tchar</w:t>
+      </w:r>
+      <w:r>
+        <w:rPr>
+          <w:rFonts w:hint="eastAsia"/>
+        </w:rPr>
+        <w:t>数据类型的时候</w:t>
+      </w:r>
+    </w:p>
+    <w:p>
       <w:r>
         <w:rPr>
           <w:rFonts w:hint="eastAsia"/>
@@ -2324,156 +2237,12 @@
         <w:rPr>
           <w:rFonts w:hint="eastAsia"/>
         </w:rPr>
-        <w:t>：</w:t>
-      </w:r>
-    </w:p>
-    <w:p>
-      <w:r>
-        <w:rPr>
-          <w:rFonts w:hint="eastAsia"/>
-        </w:rPr>
-        <w:t>你要确定你需要的字符串是宽字符还是窄字符。</w:t>
-      </w:r>
-      <w:r>
-        <w:rPr>
-          <w:rFonts w:hint="eastAsia"/>
-        </w:rPr>
-        <w:t>_T("")</w:t>
-      </w:r>
-      <w:r>
-        <w:rPr>
-          <w:rFonts w:hint="eastAsia"/>
-        </w:rPr>
-        <w:t>是说如果你定义了</w:t>
-      </w:r>
-      <w:r>
-        <w:rPr>
-          <w:rFonts w:hint="eastAsia"/>
-        </w:rPr>
-        <w:t>UNICODE</w:t>
-      </w:r>
-      <w:r>
-        <w:rPr>
-          <w:rFonts w:hint="eastAsia"/>
-        </w:rPr>
-        <w:t>那么就是</w:t>
-      </w:r>
-      <w:r>
-        <w:rPr>
-          <w:rFonts w:hint="eastAsia"/>
-        </w:rPr>
-        <w:t>L"",</w:t>
-      </w:r>
-      <w:r>
-        <w:rPr>
-          <w:rFonts w:hint="eastAsia"/>
-        </w:rPr>
-        <w:t>没有定义就是</w:t>
-      </w:r>
-      <w:r>
-        <w:rPr>
-          <w:rFonts w:hint="eastAsia"/>
-        </w:rPr>
-        <w:t>"";</w:t>
-      </w:r>
-      <w:r>
-        <w:rPr>
-          <w:rFonts w:hint="eastAsia"/>
-        </w:rPr>
-        <w:t>以下情况用</w:t>
-      </w:r>
-      <w:r>
-        <w:rPr>
-          <w:rFonts w:hint="eastAsia"/>
-        </w:rPr>
-        <w:t>_T</w:t>
-      </w:r>
-      <w:r>
-        <w:rPr>
-          <w:rFonts w:hint="eastAsia"/>
-        </w:rPr>
-        <w:t>（）比较好，其他情况最好别用：</w:t>
-      </w:r>
-    </w:p>
-    <w:p>
-      <w:r>
-        <w:rPr>
-          <w:rFonts w:hint="eastAsia"/>
-        </w:rPr>
-        <w:t>1</w:t>
-      </w:r>
-      <w:r>
-        <w:rPr>
-          <w:rFonts w:hint="eastAsia"/>
-        </w:rPr>
         <w:t>，用</w:t>
       </w:r>
       <w:r>
         <w:rPr>
           <w:rFonts w:hint="eastAsia"/>
         </w:rPr>
-        <w:t>THCAR</w:t>
-      </w:r>
-      <w:r>
-        <w:rPr>
-          <w:rFonts w:hint="eastAsia"/>
-        </w:rPr>
-        <w:t>，</w:t>
-      </w:r>
-      <w:r>
-        <w:rPr>
-          <w:rFonts w:hint="eastAsia"/>
-        </w:rPr>
-        <w:t>LPTSTR</w:t>
-      </w:r>
-      <w:r>
-        <w:rPr>
-          <w:rFonts w:hint="eastAsia"/>
-        </w:rPr>
-        <w:t>，</w:t>
-      </w:r>
-      <w:r>
-        <w:rPr>
-          <w:rFonts w:hint="eastAsia"/>
-        </w:rPr>
-        <w:t>LPCTSTR</w:t>
-      </w:r>
-      <w:r>
-        <w:rPr>
-          <w:rFonts w:hint="eastAsia"/>
-        </w:rPr>
-        <w:t>等</w:t>
-      </w:r>
-      <w:r>
-        <w:rPr>
-          <w:rFonts w:hint="eastAsia"/>
-        </w:rPr>
-        <w:t>tchar</w:t>
-      </w:r>
-      <w:r>
-        <w:rPr>
-          <w:rFonts w:hint="eastAsia"/>
-        </w:rPr>
-        <w:t>数据类型的时候</w:t>
-      </w:r>
-    </w:p>
-    <w:p>
-      <w:r>
-        <w:rPr>
-          <w:rFonts w:hint="eastAsia"/>
-        </w:rPr>
-        <w:t>2</w:t>
-      </w:r>
-      <w:r>
-        <w:rPr>
-          <w:rFonts w:hint="eastAsia"/>
-        </w:rPr>
-        <w:t>，用</w:t>
-      </w:r>
-      <w:r>
-        <w:rPr>
-          <w:rFonts w:hint="eastAsia"/>
-        </w:rPr>
         <w:t>_tprintf</w:t>
       </w:r>
       <w:r>
@@ -2579,13 +2348,8 @@
     </w:p>
     <w:p>
       <w:r>
-        <w:t>#endif /</w:t>
-      </w:r>
-      <w:proofErr w:type="gramStart"/>
-      <w:r>
-        <w:t>/ !UNICODE</w:t>
-      </w:r>
-      <w:proofErr w:type="gramEnd"/>
+        <w:t>#endif // !UNICODE</w:t>
+      </w:r>
     </w:p>
     <w:p>
       <w:pPr>
@@ -2749,42 +2513,19 @@
     </w:p>
     <w:p>
       <w:r>
-        <w:t xml:space="preserve">ListViewItem^ ls=gcnew </w:t>
-      </w:r>
-      <w:proofErr w:type="gramStart"/>
-      <w:r>
-        <w:t>ListViewItem(</w:t>
-      </w:r>
-      <w:proofErr w:type="gramEnd"/>
-      <w:r>
-        <w:t>);</w:t>
-      </w:r>
-    </w:p>
-    <w:p>
-      <w:r>
-        <w:tab/>
-        <w:t>listView1-&gt;Items-&gt;</w:t>
-      </w:r>
-      <w:proofErr w:type="gramStart"/>
-      <w:r>
-        <w:t>Add(</w:t>
-      </w:r>
-      <w:proofErr w:type="gramEnd"/>
-      <w:r>
-        <w:t>ls);</w:t>
-      </w:r>
-    </w:p>
-    <w:p>
-      <w:r>
-        <w:tab/>
-      </w:r>
-      <w:proofErr w:type="gramStart"/>
-      <w:r>
-        <w:t>for(</w:t>
-      </w:r>
-      <w:proofErr w:type="gramEnd"/>
-      <w:r>
-        <w:t>int i=0;i&lt; imageList1-&gt;Images-&gt;Count;i++)</w:t>
+        <w:t>ListViewItem^ ls=gcnew ListViewItem();</w:t>
+      </w:r>
+    </w:p>
+    <w:p>
+      <w:r>
+        <w:tab/>
+        <w:t>listView1-&gt;Items-&gt;Add(ls);</w:t>
+      </w:r>
+    </w:p>
+    <w:p>
+      <w:r>
+        <w:tab/>
+        <w:t>for(int i=0;i&lt; imageList1-&gt;Images-&gt;Count;i++)</w:t>
       </w:r>
     </w:p>
     <w:p>
@@ -2799,32 +2540,16 @@
       </w:r>
       <w:r>
         <w:tab/>
-        <w:t>//listView1-&gt;Items[i</w:t>
-      </w:r>
-      <w:proofErr w:type="gramStart"/>
-      <w:r>
-        <w:t>]-</w:t>
-      </w:r>
-      <w:proofErr w:type="gramEnd"/>
-      <w:r>
-        <w:t>&gt;ImageIndex=i;</w:t>
-      </w:r>
-    </w:p>
-    <w:p>
-      <w:r>
-        <w:tab/>
-      </w:r>
-      <w:r>
-        <w:tab/>
-        <w:t>listView1-&gt;Items-&gt;</w:t>
-      </w:r>
-      <w:proofErr w:type="gramStart"/>
-      <w:r>
-        <w:t>Add(</w:t>
-      </w:r>
-      <w:proofErr w:type="gramEnd"/>
-      <w:r>
-        <w:t>Convert::ToString(i),i);</w:t>
+        <w:t>//listView1-&gt;Items[i]-&gt;ImageIndex=i;</w:t>
+      </w:r>
+    </w:p>
+    <w:p>
+      <w:r>
+        <w:tab/>
+      </w:r>
+      <w:r>
+        <w:tab/>
+        <w:t>listView1-&gt;Items-&gt;Add(Convert::ToString(i),i);</w:t>
       </w:r>
     </w:p>
     <w:p>
@@ -2997,21 +2722,7 @@
           <w:rFonts w:hint="eastAsia"/>
         </w:rPr>
         <w:lastRenderedPageBreak/>
-        <w:t xml:space="preserve">String^ </w:t>
-      </w:r>
-      <w:proofErr w:type="gramStart"/>
-      <w:r>
-        <w:rPr>
-          <w:rFonts w:hint="eastAsia"/>
-        </w:rPr>
-        <w:t>separator(</w:t>
-      </w:r>
-      <w:proofErr w:type="gramEnd"/>
-      <w:r>
-        <w:rPr>
-          <w:rFonts w:hint="eastAsia"/>
-        </w:rPr>
-        <w:t>L</w:t>
+        <w:t>String^ separator(L</w:t>
       </w:r>
       <w:r>
         <w:t>”</w:t>
@@ -3037,21 +2748,7 @@
         <w:rPr>
           <w:rFonts w:hint="eastAsia"/>
         </w:rPr>
-        <w:t>String^ joined=String:</w:t>
-      </w:r>
-      <w:proofErr w:type="gramStart"/>
-      <w:r>
-        <w:rPr>
-          <w:rFonts w:hint="eastAsia"/>
-        </w:rPr>
-        <w:t>:Join</w:t>
-      </w:r>
-      <w:proofErr w:type="gramEnd"/>
-      <w:r>
-        <w:rPr>
-          <w:rFonts w:hint="eastAsia"/>
-        </w:rPr>
-        <w:t>(separator,names);</w:t>
+        <w:t>String^ joined=String::Join(separator,names);</w:t>
       </w:r>
     </w:p>
     <w:p>
@@ -3191,37 +2888,19 @@
     <w:p>
       <w:r>
         <w:tab/>
-        <w:t>String^ msg = "Do you want cancel burn process?</w:t>
-      </w:r>
-      <w:proofErr w:type="gramStart"/>
-      <w:r>
-        <w:t>";</w:t>
-      </w:r>
-      <w:proofErr w:type="gramEnd"/>
-    </w:p>
-    <w:p>
-      <w:r>
-        <w:tab/>
-        <w:t>String^ caption = "Warning!</w:t>
-      </w:r>
-      <w:proofErr w:type="gramStart"/>
-      <w:r>
-        <w:t>";</w:t>
-      </w:r>
-      <w:proofErr w:type="gramEnd"/>
-    </w:p>
-    <w:p>
-      <w:r>
-        <w:tab/>
-        <w:t>:</w:t>
-      </w:r>
-      <w:proofErr w:type="gramStart"/>
-      <w:r>
-        <w:t>:DialogResult</w:t>
-      </w:r>
-      <w:proofErr w:type="gramEnd"/>
-      <w:r>
-        <w:t xml:space="preserve"> result = MessageBox::Show(this, msg, caption, </w:t>
+        <w:t>String^ msg = "Do you want cancel burn process?";</w:t>
+      </w:r>
+    </w:p>
+    <w:p>
+      <w:r>
+        <w:tab/>
+        <w:t>String^ caption = "Warning!";</w:t>
+      </w:r>
+    </w:p>
+    <w:p>
+      <w:r>
+        <w:tab/>
+        <w:t xml:space="preserve">::DialogResult result = MessageBox::Show(this, msg, caption, </w:t>
       </w:r>
     </w:p>
     <w:p>
@@ -3236,14 +2915,7 @@
     <w:p>
       <w:r>
         <w:tab/>
-      </w:r>
-      <w:proofErr w:type="gramStart"/>
-      <w:r>
-        <w:t>if</w:t>
-      </w:r>
-      <w:proofErr w:type="gramEnd"/>
-      <w:r>
-        <w:t xml:space="preserve"> (result == ::DialogResult::Yes) {</w:t>
+        <w:t>if (result == ::DialogResult::Yes) {</w:t>
       </w:r>
     </w:p>
     <w:p>
@@ -3294,14 +2966,7 @@
     <w:p>
       <w:r>
         <w:tab/>
-      </w:r>
-      <w:proofErr w:type="gramStart"/>
-      <w:r>
-        <w:t>else</w:t>
-      </w:r>
-      <w:proofErr w:type="gramEnd"/>
-      <w:r>
-        <w:t xml:space="preserve"> if(result==::DialogResult::No)</w:t>
+        <w:t>else if(result==::DialogResult::No)</w:t>
       </w:r>
     </w:p>
     <w:p>
@@ -3444,25 +3109,12 @@
     <w:p/>
     <w:p>
       <w:r>
-        <w:t>System:</w:t>
-      </w:r>
-      <w:proofErr w:type="gramStart"/>
-      <w:r>
-        <w:t>:Drawing</w:t>
-      </w:r>
-      <w:proofErr w:type="gramEnd"/>
-      <w:r>
-        <w:t>::Graphics^  formGraphics;</w:t>
-      </w:r>
-    </w:p>
-    <w:p>
-      <w:proofErr w:type="gramStart"/>
-      <w:r>
-        <w:t>formGraphics</w:t>
-      </w:r>
-      <w:proofErr w:type="gramEnd"/>
-      <w:r>
-        <w:t xml:space="preserve"> = this-&gt;CreateGraphics();</w:t>
+        <w:t>System::Drawing::Graphics^  formGraphics;</w:t>
+      </w:r>
+    </w:p>
+    <w:p>
+      <w:r>
+        <w:t>formGraphics = this-&gt;CreateGraphics();</w:t>
       </w:r>
     </w:p>
     <w:p/>
@@ -3491,13 +3143,8 @@
     </w:p>
     <w:p/>
     <w:p>
-      <w:proofErr w:type="gramStart"/>
-      <w:r>
-        <w:t>formGraphics</w:t>
-      </w:r>
-      <w:proofErr w:type="gramEnd"/>
-      <w:r>
-        <w:t>-&gt;FillEllipse(myBrush, Rectangle(100, 100, 200, 200));</w:t>
+      <w:r>
+        <w:t>formGraphics-&gt;FillEllipse(myBrush, Rectangle(100, 100, 200, 200));</w:t>
       </w:r>
     </w:p>
     <w:p/>
@@ -3541,13 +3188,8 @@
     </w:p>
     <w:p/>
     <w:p>
-      <w:proofErr w:type="gramStart"/>
-      <w:r>
-        <w:t>private</w:t>
-      </w:r>
-      <w:proofErr w:type="gramEnd"/>
-      <w:r>
-        <w:t>: System::Void DrawCircleButton_Click(System::Object^  sender, System::EventArgs^  e) {</w:t>
+      <w:r>
+        <w:t>private: System::Void DrawCircleButton_Click(System::Object^  sender, System::EventArgs^  e) {</w:t>
       </w:r>
     </w:p>
     <w:p>
@@ -3559,41 +3201,19 @@
     <w:p>
       <w:r>
         <w:tab/>
-        <w:t>System:</w:t>
-      </w:r>
-      <w:proofErr w:type="gramStart"/>
-      <w:r>
-        <w:t>:Drawing</w:t>
-      </w:r>
-      <w:proofErr w:type="gramEnd"/>
-      <w:r>
-        <w:t>::Graphics^ formGraphics;</w:t>
-      </w:r>
-    </w:p>
-    <w:p>
-      <w:r>
-        <w:tab/>
-      </w:r>
-      <w:proofErr w:type="gramStart"/>
-      <w:r>
-        <w:t>formGraphics</w:t>
-      </w:r>
-      <w:proofErr w:type="gramEnd"/>
-      <w:r>
-        <w:t xml:space="preserve"> = this-&gt;CreateGraphics();</w:t>
-      </w:r>
-    </w:p>
-    <w:p>
-      <w:r>
-        <w:tab/>
-      </w:r>
-      <w:proofErr w:type="gramStart"/>
-      <w:r>
-        <w:t>formGraphics</w:t>
-      </w:r>
-      <w:proofErr w:type="gramEnd"/>
-      <w:r>
-        <w:t>-&gt;FillEllipse(myBrush, Rectangle(100, 100, 200, 200));</w:t>
+        <w:t>System::Drawing::Graphics^ formGraphics;</w:t>
+      </w:r>
+    </w:p>
+    <w:p>
+      <w:r>
+        <w:tab/>
+        <w:t>formGraphics = this-&gt;CreateGraphics();</w:t>
+      </w:r>
+    </w:p>
+    <w:p>
+      <w:r>
+        <w:tab/>
+        <w:t>formGraphics-&gt;FillEllipse(myBrush, Rectangle(100, 100, 200, 200));</w:t>
       </w:r>
     </w:p>
     <w:p>
@@ -3625,27 +3245,13 @@
     <w:p>
       <w:r>
         <w:tab/>
-      </w:r>
-      <w:proofErr w:type="gramStart"/>
-      <w:r>
-        <w:t>delete</w:t>
-      </w:r>
-      <w:proofErr w:type="gramEnd"/>
-      <w:r>
-        <w:t xml:space="preserve"> myBrush;</w:t>
-      </w:r>
-    </w:p>
-    <w:p>
-      <w:r>
-        <w:tab/>
-      </w:r>
-      <w:proofErr w:type="gramStart"/>
-      <w:r>
-        <w:t>delete</w:t>
-      </w:r>
-      <w:proofErr w:type="gramEnd"/>
-      <w:r>
-        <w:t xml:space="preserve"> formGraphics;</w:t>
+        <w:t>delete myBrush;</w:t>
+      </w:r>
+    </w:p>
+    <w:p>
+      <w:r>
+        <w:tab/>
+        <w:t>delete formGraphics;</w:t>
       </w:r>
     </w:p>
     <w:p>
@@ -3710,16 +3316,8 @@
         <w:rPr>
           <w:rFonts w:hint="eastAsia"/>
         </w:rPr>
-        <w:t>String^ s =String::</w:t>
-      </w:r>
-      <w:proofErr w:type="gramStart"/>
-      <w:r>
-        <w:rPr>
-          <w:rFonts w:hint="eastAsia"/>
-        </w:rPr>
-        <w:t>Format(</w:t>
-      </w:r>
-      <w:proofErr w:type="gramEnd"/>
+        <w:t>String^ s =String::Format(</w:t>
+      </w:r>
       <w:r>
         <w:t>“</w:t>
       </w:r>
@@ -3760,19 +3358,11 @@
       </w:r>
     </w:p>
     <w:p>
-      <w:proofErr w:type="gramStart"/>
-      <w:r>
-        <w:rPr>
-          <w:rFonts w:hint="eastAsia"/>
-        </w:rPr>
-        <w:t>frmMain</w:t>
-      </w:r>
-      <w:proofErr w:type="gramEnd"/>
-      <w:r>
-        <w:rPr>
-          <w:rFonts w:hint="eastAsia"/>
-        </w:rPr>
-        <w:t xml:space="preserve"> v1.0&lt;build Jun 27 2012-13:50:27&gt;</w:t>
+      <w:r>
+        <w:rPr>
+          <w:rFonts w:hint="eastAsia"/>
+        </w:rPr>
+        <w:t>frmMain v1.0&lt;build Jun 27 2012-13:50:27&gt;</w:t>
       </w:r>
     </w:p>
     <w:p>
@@ -3956,13 +3546,8 @@
       </w:r>
     </w:p>
     <w:p>
-      <w:proofErr w:type="gramStart"/>
-      <w:r>
-        <w:t>array&lt;</w:t>
-      </w:r>
-      <w:proofErr w:type="gramEnd"/>
-      <w:r>
-        <w:t>String^&gt;^ ports = SerialPort::GetPortNames();</w:t>
+      <w:r>
+        <w:t>array&lt;String^&gt;^ ports = SerialPort::GetPortNames();</w:t>
       </w:r>
     </w:p>
     <w:p>
@@ -3985,11 +3570,9 @@
       </w:r>
     </w:p>
     <w:p>
-      <w:proofErr w:type="gramStart"/>
       <w:r>
         <w:t>pplication.Exit()</w:t>
       </w:r>
-      <w:proofErr w:type="gramEnd"/>
     </w:p>
     <w:p>
       <w:r>
@@ -4018,15 +3601,7 @@
     <w:p/>
     <w:p>
       <w:r>
-        <w:t>System:</w:t>
-      </w:r>
-      <w:proofErr w:type="gramStart"/>
-      <w:r>
-        <w:t>:Environment</w:t>
-      </w:r>
-      <w:proofErr w:type="gramEnd"/>
-      <w:r>
-        <w:t>::Exit(0);</w:t>
+        <w:t>System::Environment::Exit(0);</w:t>
       </w:r>
     </w:p>
     <w:p>
@@ -4170,15 +3745,7 @@
         <w:t xml:space="preserve"> </w:t>
       </w:r>
       <w:r>
-        <w:t>aaa::textBox1_</w:t>
-      </w:r>
-      <w:proofErr w:type="gramStart"/>
-      <w:r>
-        <w:t>Validating(</w:t>
-      </w:r>
-      <w:proofErr w:type="gramEnd"/>
-      <w:r>
-        <w:t>System::Object^sender, System::ComponentModel::CancelEventArgs^ e)</w:t>
+        <w:t>aaa::textBox1_Validating(System::Object^sender, System::ComponentModel::CancelEventArgs^ e)</w:t>
       </w:r>
     </w:p>
     <w:p>
@@ -4189,14 +3756,7 @@
     <w:p>
       <w:r>
         <w:tab/>
-      </w:r>
-      <w:proofErr w:type="gramStart"/>
-      <w:r>
-        <w:t>if(</w:t>
-      </w:r>
-      <w:proofErr w:type="gramEnd"/>
-      <w:r>
-        <w:t>Convert::ToInt32(textBox1-&gt;Text)&gt;10 &amp;&amp; Convert::ToInt32( textBox1-&gt;Text)&lt;20)</w:t>
+        <w:t>if(Convert::ToInt32(textBox1-&gt;Text)&gt;10 &amp;&amp; Convert::ToInt32( textBox1-&gt;Text)&lt;20)</w:t>
       </w:r>
     </w:p>
     <w:p>
@@ -4208,15 +3768,7 @@
     <w:p>
       <w:r>
         <w:tab/>
-        <w:t>errorProvider1-&gt;</w:t>
-      </w:r>
-      <w:proofErr w:type="gramStart"/>
-      <w:r>
-        <w:t>SetIconAlignment(</w:t>
-      </w:r>
-      <w:proofErr w:type="gramEnd"/>
-      <w:r>
-        <w:t>(Control^)sender,ErrorIconAlignment::MiddleRight);</w:t>
+        <w:t>errorProvider1-&gt;SetIconAlignment((Control^)sender,ErrorIconAlignment::MiddleRight);</w:t>
       </w:r>
     </w:p>
     <w:p>
@@ -4267,14 +3819,7 @@
     <w:p>
       <w:r>
         <w:tab/>
-      </w:r>
-      <w:proofErr w:type="gramStart"/>
-      <w:r>
-        <w:t>e</w:t>
-      </w:r>
-      <w:proofErr w:type="gramEnd"/>
-      <w:r>
-        <w:t>-&gt;Cancel=true;</w:t>
+        <w:t>e-&gt;Cancel=true;</w:t>
       </w:r>
     </w:p>
     <w:p>
@@ -4286,14 +3831,7 @@
     <w:p>
       <w:r>
         <w:tab/>
-      </w:r>
-      <w:proofErr w:type="gramStart"/>
-      <w:r>
-        <w:t>else</w:t>
-      </w:r>
-      <w:proofErr w:type="gramEnd"/>
-      <w:r>
-        <w:t xml:space="preserve"> </w:t>
+        <w:t xml:space="preserve">else </w:t>
       </w:r>
     </w:p>
     <w:p>
@@ -4342,11 +3880,6 @@
       </w:r>
     </w:p>
     <w:p>
-      <w:pPr>
-        <w:rPr>
-          <w:rFonts w:hint="eastAsia"/>
-        </w:rPr>
-      </w:pPr>
       <w:r>
         <w:t>}</w:t>
       </w:r>
@@ -4356,7 +3889,6 @@
         <w:pStyle w:val="1"/>
         <w:spacing w:after="0"/>
         <w:rPr>
-          <w:rFonts w:hint="eastAsia"/>
           <w:sz w:val="21"/>
           <w:szCs w:val="21"/>
         </w:rPr>
@@ -4379,107 +3911,433 @@
       </w:r>
     </w:p>
     <w:p>
+      <w:r>
+        <w:rPr>
+          <w:rFonts w:hint="eastAsia"/>
+        </w:rPr>
+        <w:t xml:space="preserve">Ctrl + i </w:t>
+      </w:r>
+      <w:r>
+        <w:rPr>
+          <w:rFonts w:hint="eastAsia"/>
+        </w:rPr>
+        <w:t>渐进搜索</w:t>
+      </w:r>
+    </w:p>
+    <w:p>
+      <w:r>
+        <w:rPr>
+          <w:rFonts w:hint="eastAsia"/>
+        </w:rPr>
+        <w:t>用</w:t>
+      </w:r>
+      <w:r>
+        <w:rPr>
+          <w:rFonts w:hint="eastAsia"/>
+        </w:rPr>
+        <w:t>F3/Shift+F3</w:t>
+      </w:r>
+      <w:r>
+        <w:rPr>
+          <w:rFonts w:hint="eastAsia"/>
+        </w:rPr>
+        <w:t>的组合在文档里向前向后搜索。</w:t>
+      </w:r>
+    </w:p>
+    <w:p>
+      <w:r>
+        <w:rPr>
+          <w:rFonts w:hint="eastAsia"/>
+        </w:rPr>
+        <w:t xml:space="preserve">Ctrl + </w:t>
+      </w:r>
+      <w:r>
+        <w:rPr>
+          <w:rFonts w:hint="eastAsia"/>
+        </w:rPr>
+        <w:t>减号</w:t>
+      </w:r>
+      <w:r>
+        <w:rPr>
+          <w:rFonts w:hint="eastAsia"/>
+        </w:rPr>
+        <w:t xml:space="preserve"> /</w:t>
+      </w:r>
+      <w:r>
+        <w:rPr>
+          <w:rFonts w:hint="eastAsia"/>
+        </w:rPr>
+        <w:t>向前定位</w:t>
+      </w:r>
+      <w:r>
+        <w:rPr>
+          <w:rFonts w:hint="eastAsia"/>
+        </w:rPr>
+        <w:t xml:space="preserve">  </w:t>
+      </w:r>
+      <w:r>
+        <w:rPr>
+          <w:rFonts w:hint="eastAsia"/>
+        </w:rPr>
+        <w:t>和</w:t>
+      </w:r>
+      <w:r>
+        <w:rPr>
+          <w:rFonts w:hint="eastAsia"/>
+        </w:rPr>
+        <w:t xml:space="preserve">   Shift + Ctrl + </w:t>
+      </w:r>
+      <w:r>
+        <w:rPr>
+          <w:rFonts w:hint="eastAsia"/>
+        </w:rPr>
+        <w:t>减号</w:t>
+      </w:r>
+      <w:r>
+        <w:rPr>
+          <w:rFonts w:hint="eastAsia"/>
+        </w:rPr>
+        <w:t xml:space="preserve"> /</w:t>
+      </w:r>
+      <w:r>
+        <w:rPr>
+          <w:rFonts w:hint="eastAsia"/>
+        </w:rPr>
+        <w:t>向后定位</w:t>
+      </w:r>
+    </w:p>
+    <w:p>
       <w:pPr>
-        <w:rPr>
-          <w:rFonts w:hint="eastAsia"/>
+        <w:pStyle w:val="1"/>
+        <w:spacing w:after="0"/>
+        <w:rPr>
+          <w:sz w:val="21"/>
+          <w:szCs w:val="21"/>
         </w:rPr>
       </w:pPr>
       <w:r>
         <w:rPr>
-          <w:rFonts w:hint="eastAsia"/>
-        </w:rPr>
-        <w:t xml:space="preserve">Ctrl + i </w:t>
-      </w:r>
-      <w:r>
-        <w:rPr>
-          <w:rFonts w:hint="eastAsia"/>
-        </w:rPr>
-        <w:t>渐进搜索</w:t>
-      </w:r>
-    </w:p>
-    <w:p>
-      <w:r>
-        <w:rPr>
-          <w:rFonts w:hint="eastAsia"/>
-        </w:rPr>
-        <w:t>用</w:t>
-      </w:r>
-      <w:r>
-        <w:rPr>
-          <w:rFonts w:hint="eastAsia"/>
-        </w:rPr>
-        <w:t>F3/Shift+F3</w:t>
-      </w:r>
-      <w:r>
-        <w:rPr>
-          <w:rFonts w:hint="eastAsia"/>
-        </w:rPr>
-        <w:t>的组合在文档里向前向后搜索。</w:t>
+          <w:sz w:val="21"/>
+          <w:szCs w:val="21"/>
+        </w:rPr>
+        <w:t>.ToString("X2")</w:t>
+      </w:r>
+    </w:p>
+    <w:p>
+      <w:r>
+        <w:t>cell.ToString("X2")</w:t>
+      </w:r>
+    </w:p>
+    <w:p>
+      <w:r>
+        <w:rPr>
+          <w:rFonts w:hint="eastAsia"/>
+        </w:rPr>
+        <w:t xml:space="preserve">X     </w:t>
+      </w:r>
+      <w:r>
+        <w:rPr>
+          <w:rFonts w:hint="eastAsia"/>
+        </w:rPr>
+        <w:t>十六进制</w:t>
+      </w:r>
+      <w:r>
+        <w:rPr>
+          <w:rFonts w:hint="eastAsia"/>
+        </w:rPr>
+        <w:t xml:space="preserve"> </w:t>
+      </w:r>
+    </w:p>
+    <w:p>
+      <w:r>
+        <w:rPr>
+          <w:rFonts w:hint="eastAsia"/>
+        </w:rPr>
+        <w:t xml:space="preserve">2     </w:t>
+      </w:r>
+      <w:r>
+        <w:rPr>
+          <w:rFonts w:hint="eastAsia"/>
+        </w:rPr>
+        <w:t>每次都是两位数</w:t>
+      </w:r>
+      <w:r>
+        <w:rPr>
+          <w:rFonts w:hint="eastAsia"/>
+        </w:rPr>
+        <w:t xml:space="preserve"> </w:t>
+      </w:r>
+    </w:p>
+    <w:p/>
+    <w:p>
+      <w:r>
+        <w:rPr>
+          <w:rFonts w:hint="eastAsia"/>
+        </w:rPr>
+        <w:t>比如</w:t>
+      </w:r>
+      <w:r>
+        <w:rPr>
+          <w:rFonts w:hint="eastAsia"/>
+        </w:rPr>
+        <w:t xml:space="preserve">   0x0A </w:t>
+      </w:r>
+    </w:p>
+    <w:p>
+      <w:r>
+        <w:rPr>
+          <w:rFonts w:hint="eastAsia"/>
+        </w:rPr>
+        <w:t>如果没有</w:t>
+      </w:r>
+      <w:r>
+        <w:rPr>
+          <w:rFonts w:hint="eastAsia"/>
+        </w:rPr>
+        <w:t>2,</w:t>
+      </w:r>
+      <w:r>
+        <w:rPr>
+          <w:rFonts w:hint="eastAsia"/>
+        </w:rPr>
+        <w:t>就只会输出</w:t>
+      </w:r>
+      <w:r>
+        <w:rPr>
+          <w:rFonts w:hint="eastAsia"/>
+        </w:rPr>
+        <w:t>0xA</w:t>
+      </w:r>
+    </w:p>
+    <w:p>
+      <w:pPr>
+        <w:rPr>
+          <w:rFonts w:hint="eastAsia"/>
+        </w:rPr>
+      </w:pPr>
+      <w:r>
+        <w:rPr>
+          <w:rFonts w:hint="eastAsia"/>
+        </w:rPr>
+        <w:t>如果两个数</w:t>
+      </w:r>
+      <w:r>
+        <w:rPr>
+          <w:rFonts w:hint="eastAsia"/>
+        </w:rPr>
+        <w:t>10</w:t>
+      </w:r>
+      <w:r>
+        <w:rPr>
+          <w:rFonts w:hint="eastAsia"/>
+        </w:rPr>
+        <w:t>和</w:t>
+      </w:r>
+      <w:r>
+        <w:rPr>
+          <w:rFonts w:hint="eastAsia"/>
+        </w:rPr>
+        <w:t>26</w:t>
+      </w:r>
+      <w:r>
+        <w:rPr>
+          <w:rFonts w:hint="eastAsia"/>
+        </w:rPr>
+        <w:t>，正常情况十六进制显示</w:t>
+      </w:r>
+      <w:r>
+        <w:rPr>
+          <w:rFonts w:hint="eastAsia"/>
+        </w:rPr>
+        <w:t>0xA</w:t>
+      </w:r>
+      <w:r>
+        <w:rPr>
+          <w:rFonts w:hint="eastAsia"/>
+        </w:rPr>
+        <w:t>、</w:t>
+      </w:r>
+      <w:r>
+        <w:rPr>
+          <w:rFonts w:hint="eastAsia"/>
+        </w:rPr>
+        <w:t>0x1A</w:t>
+      </w:r>
+      <w:r>
+        <w:rPr>
+          <w:rFonts w:hint="eastAsia"/>
+        </w:rPr>
+        <w:t>，这样看起来不整齐，为了好看，我们可以指定</w:t>
+      </w:r>
+      <w:r>
+        <w:rPr>
+          <w:rFonts w:hint="eastAsia"/>
+        </w:rPr>
+        <w:t>X2</w:t>
+      </w:r>
+      <w:r>
+        <w:rPr>
+          <w:rFonts w:hint="eastAsia"/>
+        </w:rPr>
+        <w:t>，这样显示出来就是：</w:t>
+      </w:r>
+      <w:r>
+        <w:rPr>
+          <w:rFonts w:hint="eastAsia"/>
+        </w:rPr>
+        <w:t>0x0A</w:t>
+      </w:r>
+      <w:r>
+        <w:rPr>
+          <w:rFonts w:hint="eastAsia"/>
+        </w:rPr>
+        <w:t>、</w:t>
+      </w:r>
+      <w:r>
+        <w:rPr>
+          <w:rFonts w:hint="eastAsia"/>
+        </w:rPr>
+        <w:t>0x1A</w:t>
+      </w:r>
+      <w:r>
+        <w:rPr>
+          <w:rFonts w:hint="eastAsia"/>
+        </w:rPr>
+        <w:t>。</w:t>
+      </w:r>
+    </w:p>
+    <w:p>
+      <w:pPr>
+        <w:pStyle w:val="1"/>
+        <w:spacing w:after="0"/>
+        <w:rPr>
+          <w:rFonts w:hint="eastAsia"/>
+          <w:sz w:val="21"/>
+          <w:szCs w:val="21"/>
+        </w:rPr>
+      </w:pPr>
+      <w:r>
+        <w:rPr>
+          <w:rFonts w:hint="eastAsia"/>
+          <w:sz w:val="21"/>
+          <w:szCs w:val="21"/>
+        </w:rPr>
+        <w:t>关于句柄赋值</w:t>
+      </w:r>
+    </w:p>
+    <w:p>
+      <w:pPr>
+        <w:rPr>
+          <w:rFonts w:hint="eastAsia"/>
+        </w:rPr>
+      </w:pPr>
+      <w:r>
+        <w:rPr>
+          <w:rFonts w:hint="eastAsia"/>
+        </w:rPr>
+        <w:t>如果是</w:t>
+      </w:r>
+      <w:r>
+        <w:rPr>
+          <w:rFonts w:hint="eastAsia"/>
+        </w:rPr>
+        <w:t>array&lt;Byte^/int^/String^</w:t>
+      </w:r>
+      <w:r>
+        <w:rPr>
+          <w:rFonts w:hint="eastAsia"/>
+        </w:rPr>
+        <w:t>等</w:t>
+      </w:r>
+      <w:r>
+        <w:rPr>
+          <w:rFonts w:hint="eastAsia"/>
+        </w:rPr>
+        <w:t xml:space="preserve">&gt;^ </w:t>
+      </w:r>
+      <w:r>
+        <w:rPr>
+          <w:rFonts w:hint="eastAsia"/>
+        </w:rPr>
+        <w:t>或者</w:t>
+      </w:r>
+      <w:r>
+        <w:rPr>
+          <w:rFonts w:hint="eastAsia"/>
+        </w:rPr>
+        <w:t>array&lt;Byte/int</w:t>
+      </w:r>
+      <w:r>
+        <w:rPr>
+          <w:rFonts w:hint="eastAsia"/>
+        </w:rPr>
+        <w:t>等不能是</w:t>
+      </w:r>
+      <w:r>
+        <w:rPr>
+          <w:rFonts w:hint="eastAsia"/>
+        </w:rPr>
+        <w:t>Stirng</w:t>
+      </w:r>
+      <w:r>
+        <w:rPr>
+          <w:rFonts w:hint="eastAsia"/>
+        </w:rPr>
+        <w:t>提示没有顶级</w:t>
+      </w:r>
+      <w:r>
+        <w:rPr>
+          <w:rFonts w:hint="eastAsia"/>
+        </w:rPr>
+        <w:t xml:space="preserve">&gt;^ </w:t>
+      </w:r>
+      <w:r>
+        <w:rPr>
+          <w:rFonts w:hint="eastAsia"/>
+        </w:rPr>
+        <w:t>类型的变量不用传指针或者引用就可以赋值，前提是必须先初始化，如果在子函数初始化就不会传值回来。</w:t>
+      </w:r>
+    </w:p>
+    <w:p>
+      <w:r>
+        <w:rPr>
+          <w:rFonts w:hint="eastAsia"/>
+        </w:rPr>
+        <w:t xml:space="preserve">  </w:t>
+      </w:r>
+      <w:r>
+        <w:rPr>
+          <w:rFonts w:hint="eastAsia"/>
+        </w:rPr>
+        <w:t>对于</w:t>
+      </w:r>
+      <w:r>
+        <w:rPr>
+          <w:rFonts w:hint="eastAsia"/>
+        </w:rPr>
+        <w:tab/>
+        <w:t xml:space="preserve">List&lt;String^&gt;^ mbuffer; </w:t>
+      </w:r>
+      <w:r>
+        <w:rPr>
+          <w:rFonts w:hint="eastAsia"/>
+        </w:rPr>
+        <w:t>添加值写法：</w:t>
+      </w:r>
+      <w:r>
+        <w:rPr>
+          <w:rFonts w:hint="eastAsia"/>
+        </w:rPr>
+        <w:t>mbuffer-&gt;Add(Convert::ToString(ack));//</w:t>
+      </w:r>
+      <w:r>
+        <w:rPr>
+          <w:rFonts w:hint="eastAsia"/>
+        </w:rPr>
+        <w:t>这是长城自我总结</w:t>
       </w:r>
       <w:bookmarkStart w:id="0" w:name="_GoBack"/>
       <w:bookmarkEnd w:id="0"/>
-    </w:p>
-    <w:p>
-      <w:r>
-        <w:rPr>
-          <w:rFonts w:hint="eastAsia"/>
-        </w:rPr>
-        <w:t xml:space="preserve">Ctrl + </w:t>
-      </w:r>
-      <w:r>
-        <w:rPr>
-          <w:rFonts w:hint="eastAsia"/>
-        </w:rPr>
-        <w:t>减号</w:t>
-      </w:r>
-      <w:r>
-        <w:rPr>
-          <w:rFonts w:hint="eastAsia"/>
-        </w:rPr>
-        <w:t xml:space="preserve"> /</w:t>
-      </w:r>
-      <w:r>
-        <w:rPr>
-          <w:rFonts w:hint="eastAsia"/>
-        </w:rPr>
-        <w:t>向前定位</w:t>
-      </w:r>
-      <w:r>
-        <w:rPr>
-          <w:rFonts w:hint="eastAsia"/>
-        </w:rPr>
-        <w:t xml:space="preserve">  </w:t>
-      </w:r>
-      <w:r>
-        <w:rPr>
-          <w:rFonts w:hint="eastAsia"/>
-        </w:rPr>
-        <w:t>和</w:t>
-      </w:r>
-      <w:r>
-        <w:rPr>
-          <w:rFonts w:hint="eastAsia"/>
-        </w:rPr>
-        <w:t xml:space="preserve">   Shift + Ctrl + </w:t>
-      </w:r>
-      <w:r>
-        <w:rPr>
-          <w:rFonts w:hint="eastAsia"/>
-        </w:rPr>
-        <w:t>减号</w:t>
-      </w:r>
-      <w:r>
-        <w:rPr>
-          <w:rFonts w:hint="eastAsia"/>
-        </w:rPr>
-        <w:t xml:space="preserve"> /</w:t>
-      </w:r>
-      <w:r>
-        <w:rPr>
-          <w:rFonts w:hint="eastAsia"/>
-        </w:rPr>
-        <w:t>向后定位</w:t>
-      </w:r>
     </w:p>
     <w:sectPr>
       <w:pgSz w:w="11906" w:h="16838"/>
@@ -5309,7 +5167,7 @@
 </file>
 
 <file path=customXml/itemProps1.xml><?xml version="1.0" encoding="utf-8"?>
-<ds:datastoreItem xmlns:ds="http://schemas.openxmlformats.org/officeDocument/2006/customXml" ds:itemID="{E2F485B8-25D5-4112-BCDE-9424D690B391}">
+<ds:datastoreItem xmlns:ds="http://schemas.openxmlformats.org/officeDocument/2006/customXml" ds:itemID="{04933765-717A-4621-A7D5-B27D258CDFA6}">
   <ds:schemaRefs>
     <ds:schemaRef ds:uri="http://schemas.openxmlformats.org/officeDocument/2006/bibliography"/>
   </ds:schemaRefs>

</xml_diff>